<commit_message>
cập nhật file NL04_KeHoachKiemThu.docx
-Cập nhật phiên bản tài liệu
-Chỉnh sửa
</commit_message>
<xml_diff>
--- a/docs/design/NL04_KeHoachKiemThu.docx
+++ b/docs/design/NL04_KeHoachKiemThu.docx
@@ -154,7 +154,7 @@
           <w:b/>
           <w:sz w:val="28"/>
         </w:rPr>
-        <w:t>3</w:t>
+        <w:t>2</w:t>
       </w:r>
       <w:r>
         <w:rPr>
@@ -404,7 +404,7 @@
       </w:r>
       <w:bookmarkStart w:id="0" w:name="h.gjdgxs" w:colFirst="0" w:colLast="0"/>
       <w:bookmarkStart w:id="1" w:name="_Toc396985438"/>
-      <w:bookmarkStart w:id="2" w:name="_Toc401927383"/>
+      <w:bookmarkStart w:id="2" w:name="_Toc401931156"/>
       <w:bookmarkEnd w:id="0"/>
       <w:r>
         <w:t>The</w:t>
@@ -536,6 +536,77 @@
       </w:tr>
       <w:tr>
         <w:trPr>
+          <w:trHeight w:val="420"/>
+        </w:trPr>
+        <w:tc>
+          <w:tcPr>
+            <w:tcW w:w="1277" w:type="pct"/>
+            <w:tcMar>
+              <w:top w:w="73" w:type="dxa"/>
+              <w:left w:w="108" w:type="dxa"/>
+              <w:right w:w="115" w:type="dxa"/>
+            </w:tcMar>
+          </w:tcPr>
+          <w:p>
+            <w:r>
+              <w:t>Nguyễ</w:t>
+            </w:r>
+            <w:r>
+              <w:t>n Hoàng Đông</w:t>
+            </w:r>
+          </w:p>
+        </w:tc>
+        <w:tc>
+          <w:tcPr>
+            <w:tcW w:w="743" w:type="pct"/>
+            <w:tcMar>
+              <w:top w:w="73" w:type="dxa"/>
+              <w:left w:w="108" w:type="dxa"/>
+              <w:right w:w="115" w:type="dxa"/>
+            </w:tcMar>
+          </w:tcPr>
+          <w:p>
+            <w:r>
+              <w:t>15</w:t>
+            </w:r>
+            <w:r>
+              <w:t>/10/2014</w:t>
+            </w:r>
+          </w:p>
+        </w:tc>
+        <w:tc>
+          <w:tcPr>
+            <w:tcW w:w="2187" w:type="pct"/>
+            <w:tcMar>
+              <w:top w:w="73" w:type="dxa"/>
+              <w:left w:w="108" w:type="dxa"/>
+              <w:right w:w="115" w:type="dxa"/>
+            </w:tcMar>
+          </w:tcPr>
+          <w:p>
+            <w:r>
+              <w:t>Tạo ra tài liệu.</w:t>
+            </w:r>
+          </w:p>
+        </w:tc>
+        <w:tc>
+          <w:tcPr>
+            <w:tcW w:w="793" w:type="pct"/>
+            <w:tcMar>
+              <w:top w:w="73" w:type="dxa"/>
+              <w:left w:w="108" w:type="dxa"/>
+              <w:right w:w="115" w:type="dxa"/>
+            </w:tcMar>
+          </w:tcPr>
+          <w:p>
+            <w:r>
+              <w:t>1.0</w:t>
+            </w:r>
+          </w:p>
+        </w:tc>
+      </w:tr>
+      <w:tr>
+        <w:trPr>
           <w:trHeight w:val="360"/>
         </w:trPr>
         <w:tc>
@@ -549,7 +620,7 @@
           </w:tcPr>
           <w:p>
             <w:r>
-              <w:t>Nguyên Hoàng Đông</w:t>
+              <w:t>Nguyễn Hoàng Đông</w:t>
             </w:r>
           </w:p>
         </w:tc>
@@ -564,7 +635,7 @@
           </w:tcPr>
           <w:p>
             <w:r>
-              <w:t>22/10/2014</w:t>
+              <w:t>20/10/2014</w:t>
             </w:r>
           </w:p>
         </w:tc>
@@ -579,7 +650,12 @@
           </w:tcPr>
           <w:p>
             <w:r>
-              <w:t>Tạo ra tài liệu.</w:t>
+              <w:t>Cập nhật thông tin mục</w:t>
+            </w:r>
+          </w:p>
+          <w:p>
+            <w:r>
+              <w:t xml:space="preserve">2- Chi tiết kế hoạch kiểm thử (gồm các mục 2.1 -2.6) </w:t>
             </w:r>
           </w:p>
         </w:tc>
@@ -594,7 +670,83 @@
           </w:tcPr>
           <w:p>
             <w:r>
-              <w:t>1.0</w:t>
+              <w:t>1.1</w:t>
+            </w:r>
+          </w:p>
+        </w:tc>
+      </w:tr>
+      <w:tr>
+        <w:trPr>
+          <w:trHeight w:val="360"/>
+        </w:trPr>
+        <w:tc>
+          <w:tcPr>
+            <w:tcW w:w="1277" w:type="pct"/>
+            <w:tcMar>
+              <w:top w:w="73" w:type="dxa"/>
+              <w:left w:w="108" w:type="dxa"/>
+              <w:right w:w="115" w:type="dxa"/>
+            </w:tcMar>
+          </w:tcPr>
+          <w:p>
+            <w:r>
+              <w:t>Nguyễn Hoàng Đông</w:t>
+            </w:r>
+          </w:p>
+        </w:tc>
+        <w:tc>
+          <w:tcPr>
+            <w:tcW w:w="743" w:type="pct"/>
+            <w:tcMar>
+              <w:top w:w="73" w:type="dxa"/>
+              <w:left w:w="108" w:type="dxa"/>
+              <w:right w:w="115" w:type="dxa"/>
+            </w:tcMar>
+          </w:tcPr>
+          <w:p>
+            <w:r>
+              <w:t>24</w:t>
+            </w:r>
+            <w:r>
+              <w:t>/10/2014</w:t>
+            </w:r>
+            <w:bookmarkStart w:id="3" w:name="_GoBack"/>
+            <w:bookmarkEnd w:id="3"/>
+          </w:p>
+        </w:tc>
+        <w:tc>
+          <w:tcPr>
+            <w:tcW w:w="2187" w:type="pct"/>
+            <w:tcMar>
+              <w:top w:w="73" w:type="dxa"/>
+              <w:left w:w="108" w:type="dxa"/>
+              <w:right w:w="115" w:type="dxa"/>
+            </w:tcMar>
+          </w:tcPr>
+          <w:p>
+            <w:r>
+              <w:t xml:space="preserve">Cập nhật thông tin mục </w:t>
+            </w:r>
+          </w:p>
+          <w:p>
+            <w:r>
+              <w:t>3- Quản lý kiểm thử</w:t>
+            </w:r>
+          </w:p>
+          <w:p/>
+        </w:tc>
+        <w:tc>
+          <w:tcPr>
+            <w:tcW w:w="793" w:type="pct"/>
+            <w:tcMar>
+              <w:top w:w="73" w:type="dxa"/>
+              <w:left w:w="108" w:type="dxa"/>
+              <w:right w:w="115" w:type="dxa"/>
+            </w:tcMar>
+          </w:tcPr>
+          <w:p>
+            <w:r>
+              <w:t>12</w:t>
             </w:r>
           </w:p>
         </w:tc>
@@ -678,7 +830,7 @@
           <w:r>
             <w:fldChar w:fldCharType="separate"/>
           </w:r>
-          <w:hyperlink w:anchor="_Toc401927383" w:history="1">
+          <w:hyperlink w:anchor="_Toc401931156" w:history="1">
             <w:r>
               <w:rPr>
                 <w:rStyle w:val="Hyperlink"/>
@@ -705,7 +857,7 @@
                 <w:noProof/>
                 <w:webHidden/>
               </w:rPr>
-              <w:instrText xml:space="preserve"> PAGEREF _Toc401927383 \h </w:instrText>
+              <w:instrText xml:space="preserve"> PAGEREF _Toc401931156 \h </w:instrText>
             </w:r>
             <w:r>
               <w:rPr>
@@ -747,7 +899,7 @@
               <w:noProof/>
             </w:rPr>
           </w:pPr>
-          <w:hyperlink w:anchor="_Toc401927384" w:history="1">
+          <w:hyperlink w:anchor="_Toc401931157" w:history="1">
             <w:r>
               <w:rPr>
                 <w:rStyle w:val="Hyperlink"/>
@@ -787,7 +939,7 @@
                 <w:noProof/>
                 <w:webHidden/>
               </w:rPr>
-              <w:instrText xml:space="preserve"> PAGEREF _Toc401927384 \h </w:instrText>
+              <w:instrText xml:space="preserve"> PAGEREF _Toc401931157 \h </w:instrText>
             </w:r>
             <w:r>
               <w:rPr>
@@ -829,7 +981,7 @@
               <w:noProof/>
             </w:rPr>
           </w:pPr>
-          <w:hyperlink w:anchor="_Toc401927385" w:history="1">
+          <w:hyperlink w:anchor="_Toc401931158" w:history="1">
             <w:r>
               <w:rPr>
                 <w:rStyle w:val="Hyperlink"/>
@@ -878,7 +1030,7 @@
                 <w:noProof/>
                 <w:webHidden/>
               </w:rPr>
-              <w:instrText xml:space="preserve"> PAGEREF _Toc401927385 \h </w:instrText>
+              <w:instrText xml:space="preserve"> PAGEREF _Toc401931158 \h </w:instrText>
             </w:r>
             <w:r>
               <w:rPr>
@@ -920,7 +1072,7 @@
               <w:noProof/>
             </w:rPr>
           </w:pPr>
-          <w:hyperlink w:anchor="_Toc401927386" w:history="1">
+          <w:hyperlink w:anchor="_Toc401931159" w:history="1">
             <w:r>
               <w:rPr>
                 <w:rStyle w:val="Hyperlink"/>
@@ -962,7 +1114,7 @@
                 <w:noProof/>
                 <w:webHidden/>
               </w:rPr>
-              <w:instrText xml:space="preserve"> PAGEREF _Toc401927386 \h </w:instrText>
+              <w:instrText xml:space="preserve"> PAGEREF _Toc401931159 \h </w:instrText>
             </w:r>
             <w:r>
               <w:rPr>
@@ -1004,7 +1156,7 @@
               <w:noProof/>
             </w:rPr>
           </w:pPr>
-          <w:hyperlink w:anchor="_Toc401927387" w:history="1">
+          <w:hyperlink w:anchor="_Toc401931160" w:history="1">
             <w:r>
               <w:rPr>
                 <w:rStyle w:val="Hyperlink"/>
@@ -1045,7 +1197,7 @@
                 <w:noProof/>
                 <w:webHidden/>
               </w:rPr>
-              <w:instrText xml:space="preserve"> PAGEREF _Toc401927387 \h </w:instrText>
+              <w:instrText xml:space="preserve"> PAGEREF _Toc401931160 \h </w:instrText>
             </w:r>
             <w:r>
               <w:rPr>
@@ -1087,7 +1239,7 @@
               <w:noProof/>
             </w:rPr>
           </w:pPr>
-          <w:hyperlink w:anchor="_Toc401927388" w:history="1">
+          <w:hyperlink w:anchor="_Toc401931161" w:history="1">
             <w:r>
               <w:rPr>
                 <w:rStyle w:val="Hyperlink"/>
@@ -1129,7 +1281,7 @@
                 <w:noProof/>
                 <w:webHidden/>
               </w:rPr>
-              <w:instrText xml:space="preserve"> PAGEREF _Toc401927388 \h </w:instrText>
+              <w:instrText xml:space="preserve"> PAGEREF _Toc401931161 \h </w:instrText>
             </w:r>
             <w:r>
               <w:rPr>
@@ -1171,7 +1323,7 @@
               <w:noProof/>
             </w:rPr>
           </w:pPr>
-          <w:hyperlink w:anchor="_Toc401927389" w:history="1">
+          <w:hyperlink w:anchor="_Toc401931162" w:history="1">
             <w:r>
               <w:rPr>
                 <w:rStyle w:val="Hyperlink"/>
@@ -1211,7 +1363,7 @@
                 <w:noProof/>
                 <w:webHidden/>
               </w:rPr>
-              <w:instrText xml:space="preserve"> PAGEREF _Toc401927389 \h </w:instrText>
+              <w:instrText xml:space="preserve"> PAGEREF _Toc401931162 \h </w:instrText>
             </w:r>
             <w:r>
               <w:rPr>
@@ -1253,7 +1405,7 @@
               <w:noProof/>
             </w:rPr>
           </w:pPr>
-          <w:hyperlink w:anchor="_Toc401927390" w:history="1">
+          <w:hyperlink w:anchor="_Toc401931163" w:history="1">
             <w:r>
               <w:rPr>
                 <w:rStyle w:val="Hyperlink"/>
@@ -1293,7 +1445,7 @@
                 <w:noProof/>
                 <w:webHidden/>
               </w:rPr>
-              <w:instrText xml:space="preserve"> PAGEREF _Toc401927390 \h </w:instrText>
+              <w:instrText xml:space="preserve"> PAGEREF _Toc401931163 \h </w:instrText>
             </w:r>
             <w:r>
               <w:rPr>
@@ -1335,7 +1487,7 @@
               <w:noProof/>
             </w:rPr>
           </w:pPr>
-          <w:hyperlink w:anchor="_Toc401927391" w:history="1">
+          <w:hyperlink w:anchor="_Toc401931164" w:history="1">
             <w:r>
               <w:rPr>
                 <w:rStyle w:val="Hyperlink"/>
@@ -1375,7 +1527,7 @@
                 <w:noProof/>
                 <w:webHidden/>
               </w:rPr>
-              <w:instrText xml:space="preserve"> PAGEREF _Toc401927391 \h </w:instrText>
+              <w:instrText xml:space="preserve"> PAGEREF _Toc401931164 \h </w:instrText>
             </w:r>
             <w:r>
               <w:rPr>
@@ -1417,7 +1569,7 @@
               <w:noProof/>
             </w:rPr>
           </w:pPr>
-          <w:hyperlink w:anchor="_Toc401927392" w:history="1">
+          <w:hyperlink w:anchor="_Toc401931165" w:history="1">
             <w:r>
               <w:rPr>
                 <w:rStyle w:val="Hyperlink"/>
@@ -1457,7 +1609,7 @@
                 <w:noProof/>
                 <w:webHidden/>
               </w:rPr>
-              <w:instrText xml:space="preserve"> PAGEREF _Toc401927392 \h </w:instrText>
+              <w:instrText xml:space="preserve"> PAGEREF _Toc401931165 \h </w:instrText>
             </w:r>
             <w:r>
               <w:rPr>
@@ -1499,7 +1651,7 @@
               <w:noProof/>
             </w:rPr>
           </w:pPr>
-          <w:hyperlink w:anchor="_Toc401927393" w:history="1">
+          <w:hyperlink w:anchor="_Toc401931166" w:history="1">
             <w:r>
               <w:rPr>
                 <w:rStyle w:val="Hyperlink"/>
@@ -1539,7 +1691,7 @@
                 <w:noProof/>
                 <w:webHidden/>
               </w:rPr>
-              <w:instrText xml:space="preserve"> PAGEREF _Toc401927393 \h </w:instrText>
+              <w:instrText xml:space="preserve"> PAGEREF _Toc401931166 \h </w:instrText>
             </w:r>
             <w:r>
               <w:rPr>
@@ -1581,7 +1733,7 @@
               <w:noProof/>
             </w:rPr>
           </w:pPr>
-          <w:hyperlink w:anchor="_Toc401927394" w:history="1">
+          <w:hyperlink w:anchor="_Toc401931167" w:history="1">
             <w:r>
               <w:rPr>
                 <w:rStyle w:val="Hyperlink"/>
@@ -1621,7 +1773,7 @@
                 <w:noProof/>
                 <w:webHidden/>
               </w:rPr>
-              <w:instrText xml:space="preserve"> PAGEREF _Toc401927394 \h </w:instrText>
+              <w:instrText xml:space="preserve"> PAGEREF _Toc401931167 \h </w:instrText>
             </w:r>
             <w:r>
               <w:rPr>
@@ -1663,7 +1815,7 @@
               <w:noProof/>
             </w:rPr>
           </w:pPr>
-          <w:hyperlink w:anchor="_Toc401927395" w:history="1">
+          <w:hyperlink w:anchor="_Toc401931168" w:history="1">
             <w:r>
               <w:rPr>
                 <w:rStyle w:val="Hyperlink"/>
@@ -1703,7 +1855,7 @@
                 <w:noProof/>
                 <w:webHidden/>
               </w:rPr>
-              <w:instrText xml:space="preserve"> PAGEREF _Toc401927395 \h </w:instrText>
+              <w:instrText xml:space="preserve"> PAGEREF _Toc401931168 \h </w:instrText>
             </w:r>
             <w:r>
               <w:rPr>
@@ -1745,7 +1897,7 @@
               <w:noProof/>
             </w:rPr>
           </w:pPr>
-          <w:hyperlink w:anchor="_Toc401927396" w:history="1">
+          <w:hyperlink w:anchor="_Toc401931169" w:history="1">
             <w:r>
               <w:rPr>
                 <w:rStyle w:val="Hyperlink"/>
@@ -1785,7 +1937,7 @@
                 <w:noProof/>
                 <w:webHidden/>
               </w:rPr>
-              <w:instrText xml:space="preserve"> PAGEREF _Toc401927396 \h </w:instrText>
+              <w:instrText xml:space="preserve"> PAGEREF _Toc401931169 \h </w:instrText>
             </w:r>
             <w:r>
               <w:rPr>
@@ -1827,7 +1979,7 @@
               <w:noProof/>
             </w:rPr>
           </w:pPr>
-          <w:hyperlink w:anchor="_Toc401927397" w:history="1">
+          <w:hyperlink w:anchor="_Toc401931170" w:history="1">
             <w:r>
               <w:rPr>
                 <w:rStyle w:val="Hyperlink"/>
@@ -1867,7 +2019,7 @@
                 <w:noProof/>
                 <w:webHidden/>
               </w:rPr>
-              <w:instrText xml:space="preserve"> PAGEREF _Toc401927397 \h </w:instrText>
+              <w:instrText xml:space="preserve"> PAGEREF _Toc401931170 \h </w:instrText>
             </w:r>
             <w:r>
               <w:rPr>
@@ -1909,7 +2061,7 @@
               <w:noProof/>
             </w:rPr>
           </w:pPr>
-          <w:hyperlink w:anchor="_Toc401927398" w:history="1">
+          <w:hyperlink w:anchor="_Toc401931171" w:history="1">
             <w:r>
               <w:rPr>
                 <w:rStyle w:val="Hyperlink"/>
@@ -1949,7 +2101,7 @@
                 <w:noProof/>
                 <w:webHidden/>
               </w:rPr>
-              <w:instrText xml:space="preserve"> PAGEREF _Toc401927398 \h </w:instrText>
+              <w:instrText xml:space="preserve"> PAGEREF _Toc401931171 \h </w:instrText>
             </w:r>
             <w:r>
               <w:rPr>
@@ -1969,7 +2121,7 @@
                 <w:noProof/>
                 <w:webHidden/>
               </w:rPr>
-              <w:t>8</w:t>
+              <w:t>7</w:t>
             </w:r>
             <w:r>
               <w:rPr>
@@ -1991,7 +2143,7 @@
               <w:noProof/>
             </w:rPr>
           </w:pPr>
-          <w:hyperlink w:anchor="_Toc401927399" w:history="1">
+          <w:hyperlink w:anchor="_Toc401931172" w:history="1">
             <w:r>
               <w:rPr>
                 <w:rStyle w:val="Hyperlink"/>
@@ -2031,7 +2183,7 @@
                 <w:noProof/>
                 <w:webHidden/>
               </w:rPr>
-              <w:instrText xml:space="preserve"> PAGEREF _Toc401927399 \h </w:instrText>
+              <w:instrText xml:space="preserve"> PAGEREF _Toc401931172 \h </w:instrText>
             </w:r>
             <w:r>
               <w:rPr>
@@ -2073,7 +2225,7 @@
               <w:noProof/>
             </w:rPr>
           </w:pPr>
-          <w:hyperlink w:anchor="_Toc401927400" w:history="1">
+          <w:hyperlink w:anchor="_Toc401931173" w:history="1">
             <w:r>
               <w:rPr>
                 <w:rStyle w:val="Hyperlink"/>
@@ -2113,7 +2265,7 @@
                 <w:noProof/>
                 <w:webHidden/>
               </w:rPr>
-              <w:instrText xml:space="preserve"> PAGEREF _Toc401927400 \h </w:instrText>
+              <w:instrText xml:space="preserve"> PAGEREF _Toc401931173 \h </w:instrText>
             </w:r>
             <w:r>
               <w:rPr>
@@ -2155,7 +2307,7 @@
               <w:noProof/>
             </w:rPr>
           </w:pPr>
-          <w:hyperlink w:anchor="_Toc401927401" w:history="1">
+          <w:hyperlink w:anchor="_Toc401931174" w:history="1">
             <w:r>
               <w:rPr>
                 <w:rStyle w:val="Hyperlink"/>
@@ -2195,7 +2347,7 @@
                 <w:noProof/>
                 <w:webHidden/>
               </w:rPr>
-              <w:instrText xml:space="preserve"> PAGEREF _Toc401927401 \h </w:instrText>
+              <w:instrText xml:space="preserve"> PAGEREF _Toc401931174 \h </w:instrText>
             </w:r>
             <w:r>
               <w:rPr>
@@ -2237,7 +2389,7 @@
               <w:noProof/>
             </w:rPr>
           </w:pPr>
-          <w:hyperlink w:anchor="_Toc401927402" w:history="1">
+          <w:hyperlink w:anchor="_Toc401931175" w:history="1">
             <w:r>
               <w:rPr>
                 <w:rStyle w:val="Hyperlink"/>
@@ -2277,7 +2429,7 @@
                 <w:noProof/>
                 <w:webHidden/>
               </w:rPr>
-              <w:instrText xml:space="preserve"> PAGEREF _Toc401927402 \h </w:instrText>
+              <w:instrText xml:space="preserve"> PAGEREF _Toc401931175 \h </w:instrText>
             </w:r>
             <w:r>
               <w:rPr>
@@ -2319,7 +2471,7 @@
               <w:noProof/>
             </w:rPr>
           </w:pPr>
-          <w:hyperlink w:anchor="_Toc401927403" w:history="1">
+          <w:hyperlink w:anchor="_Toc401931176" w:history="1">
             <w:r>
               <w:rPr>
                 <w:rStyle w:val="Hyperlink"/>
@@ -2359,7 +2511,7 @@
                 <w:noProof/>
                 <w:webHidden/>
               </w:rPr>
-              <w:instrText xml:space="preserve"> PAGEREF _Toc401927403 \h </w:instrText>
+              <w:instrText xml:space="preserve"> PAGEREF _Toc401931176 \h </w:instrText>
             </w:r>
             <w:r>
               <w:rPr>
@@ -2401,7 +2553,7 @@
               <w:noProof/>
             </w:rPr>
           </w:pPr>
-          <w:hyperlink w:anchor="_Toc401927404" w:history="1">
+          <w:hyperlink w:anchor="_Toc401931177" w:history="1">
             <w:r>
               <w:rPr>
                 <w:rStyle w:val="Hyperlink"/>
@@ -2441,7 +2593,7 @@
                 <w:noProof/>
                 <w:webHidden/>
               </w:rPr>
-              <w:instrText xml:space="preserve"> PAGEREF _Toc401927404 \h </w:instrText>
+              <w:instrText xml:space="preserve"> PAGEREF _Toc401931177 \h </w:instrText>
             </w:r>
             <w:r>
               <w:rPr>
@@ -2492,21 +2644,21 @@
           <w:docGrid w:linePitch="326"/>
         </w:sectPr>
       </w:pPr>
-      <w:bookmarkStart w:id="3" w:name="h.30j0zll" w:colFirst="0" w:colLast="0"/>
-      <w:bookmarkEnd w:id="3"/>
+      <w:bookmarkStart w:id="4" w:name="h.30j0zll" w:colFirst="0" w:colLast="0"/>
+      <w:bookmarkEnd w:id="4"/>
     </w:p>
     <w:p>
       <w:pPr>
         <w:pStyle w:val="Heading1"/>
       </w:pPr>
-      <w:bookmarkStart w:id="4" w:name="h.1fob9te" w:colFirst="0" w:colLast="0"/>
-      <w:bookmarkStart w:id="5" w:name="_Toc401927384"/>
-      <w:bookmarkEnd w:id="4"/>
+      <w:bookmarkStart w:id="5" w:name="h.1fob9te" w:colFirst="0" w:colLast="0"/>
+      <w:bookmarkStart w:id="6" w:name="_Toc401931157"/>
+      <w:bookmarkEnd w:id="5"/>
       <w:r>
         <w:lastRenderedPageBreak/>
         <w:t>Giới thiệu</w:t>
       </w:r>
-      <w:bookmarkEnd w:id="5"/>
+      <w:bookmarkEnd w:id="6"/>
       <w:r>
         <w:t xml:space="preserve"> </w:t>
       </w:r>
@@ -2518,9 +2670,9 @@
           <w:rFonts w:eastAsia="Times New Roman"/>
         </w:rPr>
       </w:pPr>
-      <w:bookmarkStart w:id="6" w:name="h.3znysh7" w:colFirst="0" w:colLast="0"/>
-      <w:bookmarkStart w:id="7" w:name="_Toc401927385"/>
-      <w:bookmarkEnd w:id="6"/>
+      <w:bookmarkStart w:id="7" w:name="h.3znysh7" w:colFirst="0" w:colLast="0"/>
+      <w:bookmarkStart w:id="8" w:name="_Toc401931158"/>
+      <w:bookmarkEnd w:id="7"/>
       <w:r>
         <w:t>M</w:t>
       </w:r>
@@ -2536,16 +2688,16 @@
         </w:rPr>
         <w:t>tiêu</w:t>
       </w:r>
-      <w:bookmarkEnd w:id="7"/>
+      <w:bookmarkEnd w:id="8"/>
     </w:p>
     <w:p>
       <w:pPr>
         <w:ind w:firstLine="576"/>
       </w:pPr>
-      <w:bookmarkStart w:id="8" w:name="h.2et92p0" w:colFirst="0" w:colLast="0"/>
-      <w:bookmarkStart w:id="9" w:name="h.tyjcwt" w:colFirst="0" w:colLast="0"/>
-      <w:bookmarkEnd w:id="8"/>
+      <w:bookmarkStart w:id="9" w:name="h.2et92p0" w:colFirst="0" w:colLast="0"/>
+      <w:bookmarkStart w:id="10" w:name="h.tyjcwt" w:colFirst="0" w:colLast="0"/>
       <w:bookmarkEnd w:id="9"/>
+      <w:bookmarkEnd w:id="10"/>
       <w:r>
         <w:t xml:space="preserve">Tài liệu </w:t>
       </w:r>
@@ -2750,14 +2902,14 @@
           <w:rFonts w:eastAsia="Times New Roman"/>
         </w:rPr>
       </w:pPr>
-      <w:bookmarkStart w:id="10" w:name="_Toc401927386"/>
+      <w:bookmarkStart w:id="11" w:name="_Toc401931159"/>
       <w:r>
         <w:rPr>
           <w:rFonts w:eastAsia="Times New Roman"/>
         </w:rPr>
         <w:t>Phạm vi</w:t>
       </w:r>
-      <w:bookmarkEnd w:id="10"/>
+      <w:bookmarkEnd w:id="11"/>
     </w:p>
     <w:p>
       <w:pPr>
@@ -2772,8 +2924,8 @@
           <w:lang w:val="vi-VN"/>
         </w:rPr>
       </w:pPr>
-      <w:bookmarkStart w:id="11" w:name="h.3dy6vkm" w:colFirst="0" w:colLast="0"/>
-      <w:bookmarkEnd w:id="11"/>
+      <w:bookmarkStart w:id="12" w:name="h.3dy6vkm" w:colFirst="0" w:colLast="0"/>
+      <w:bookmarkEnd w:id="12"/>
       <w:r>
         <w:rPr>
           <w:rFonts w:ascii="Arial" w:hAnsi="Arial" w:cs="Arial"/>
@@ -2912,14 +3064,14 @@
       <w:pPr>
         <w:pStyle w:val="Heading2"/>
       </w:pPr>
-      <w:bookmarkStart w:id="12" w:name="_Toc401927387"/>
+      <w:bookmarkStart w:id="13" w:name="_Toc401931160"/>
       <w:r>
         <w:rPr>
           <w:rFonts w:eastAsia="Times New Roman"/>
         </w:rPr>
         <w:t>Bảng chú giải thuật ngữ</w:t>
       </w:r>
-      <w:bookmarkEnd w:id="12"/>
+      <w:bookmarkEnd w:id="13"/>
       <w:r>
         <w:rPr>
           <w:rFonts w:eastAsia="Times New Roman"/>
@@ -3135,8 +3287,8 @@
             </w:tcMar>
           </w:tcPr>
           <w:p>
-            <w:bookmarkStart w:id="13" w:name="h.1t3h5sf" w:colFirst="0" w:colLast="0"/>
-            <w:bookmarkEnd w:id="13"/>
+            <w:bookmarkStart w:id="14" w:name="h.1t3h5sf" w:colFirst="0" w:colLast="0"/>
+            <w:bookmarkEnd w:id="14"/>
             <w:r>
               <w:t>3</w:t>
             </w:r>
@@ -3259,14 +3411,14 @@
           <w:rFonts w:eastAsia="Times New Roman"/>
         </w:rPr>
       </w:pPr>
-      <w:bookmarkStart w:id="14" w:name="_Toc401927388"/>
+      <w:bookmarkStart w:id="15" w:name="_Toc401931161"/>
       <w:r>
         <w:rPr>
           <w:rFonts w:eastAsia="Times New Roman"/>
         </w:rPr>
         <w:t>Tài liệu tham khảo</w:t>
       </w:r>
-      <w:bookmarkEnd w:id="14"/>
+      <w:bookmarkEnd w:id="15"/>
     </w:p>
     <w:p>
       <w:pPr>
@@ -3284,28 +3436,28 @@
       <w:pPr>
         <w:pStyle w:val="Heading1"/>
       </w:pPr>
-      <w:bookmarkStart w:id="15" w:name="h.2s8eyo1" w:colFirst="0" w:colLast="0"/>
-      <w:bookmarkStart w:id="16" w:name="_Toc401927389"/>
-      <w:bookmarkEnd w:id="15"/>
+      <w:bookmarkStart w:id="16" w:name="h.2s8eyo1" w:colFirst="0" w:colLast="0"/>
+      <w:bookmarkStart w:id="17" w:name="_Toc401931162"/>
+      <w:bookmarkEnd w:id="16"/>
       <w:r>
         <w:lastRenderedPageBreak/>
         <w:t>Chi tiết kế hoạch kiểm thử</w:t>
       </w:r>
-      <w:bookmarkEnd w:id="16"/>
+      <w:bookmarkEnd w:id="17"/>
     </w:p>
     <w:p>
       <w:pPr>
         <w:pStyle w:val="Heading2"/>
       </w:pPr>
-      <w:bookmarkStart w:id="17" w:name="h.17dp8vu" w:colFirst="0" w:colLast="0"/>
-      <w:bookmarkStart w:id="18" w:name="h.2jxsxqh" w:colFirst="0" w:colLast="0"/>
-      <w:bookmarkStart w:id="19" w:name="_Toc401927390"/>
-      <w:bookmarkEnd w:id="17"/>
+      <w:bookmarkStart w:id="18" w:name="h.17dp8vu" w:colFirst="0" w:colLast="0"/>
+      <w:bookmarkStart w:id="19" w:name="h.2jxsxqh" w:colFirst="0" w:colLast="0"/>
+      <w:bookmarkStart w:id="20" w:name="_Toc401931163"/>
       <w:bookmarkEnd w:id="18"/>
+      <w:bookmarkEnd w:id="19"/>
       <w:r>
         <w:t>Các tính năng sẽ được kiểm thử</w:t>
       </w:r>
-      <w:bookmarkEnd w:id="19"/>
+      <w:bookmarkEnd w:id="20"/>
     </w:p>
     <w:p>
       <w:pPr>
@@ -3545,11 +3697,11 @@
       <w:pPr>
         <w:pStyle w:val="Heading2"/>
       </w:pPr>
-      <w:bookmarkStart w:id="20" w:name="_Toc401927391"/>
+      <w:bookmarkStart w:id="21" w:name="_Toc401931164"/>
       <w:r>
         <w:t>Các tính năng sẽ không được kiểm thử</w:t>
       </w:r>
-      <w:bookmarkEnd w:id="20"/>
+      <w:bookmarkEnd w:id="21"/>
     </w:p>
     <w:p>
       <w:pPr>
@@ -3602,24 +3754,24 @@
         </w:numPr>
       </w:pPr>
       <w:r>
-        <w:t>Nhóm không có khả năng giả lập 200 máy để tiến hành kiểm thử số máy tối đa truy cậ</w:t>
-      </w:r>
-      <w:r>
-        <w:t>p, cũng như điều kiện để kiểm thử tính</w:t>
-      </w:r>
-      <w:r>
-        <w:t xml:space="preserve"> đáp ứng 24/24. 7 ngày trên tuần.</w:t>
+        <w:t>Nhóm không có khả năng giả lập 200 máy để tiến hành kiểm thử số máy tối đa truy cập, cũng như điều kiện để kiểm thử tính đáp ứng 24/24. 7 ngày trên tuần.</w:t>
       </w:r>
     </w:p>
+    <w:p/>
+    <w:p/>
+    <w:p/>
+    <w:p/>
+    <w:p/>
     <w:p>
       <w:pPr>
         <w:pStyle w:val="Heading2"/>
       </w:pPr>
-      <w:bookmarkStart w:id="21" w:name="_Toc401927392"/>
-      <w:r>
+      <w:bookmarkStart w:id="22" w:name="_Toc401931165"/>
+      <w:r>
+        <w:lastRenderedPageBreak/>
         <w:t>Cách tiếp cận</w:t>
       </w:r>
-      <w:bookmarkEnd w:id="21"/>
+      <w:bookmarkEnd w:id="22"/>
     </w:p>
     <w:p>
       <w:pPr>
@@ -3657,7 +3809,6 @@
         <w:rPr>
           <w:szCs w:val="24"/>
         </w:rPr>
-        <w:lastRenderedPageBreak/>
         <w:t>Kiểm thử hàm (kiểm thử chức năng hay kiểm thử hộp đen - black-box testing)</w:t>
       </w:r>
       <w:r>
@@ -3823,11 +3974,11 @@
       <w:pPr>
         <w:pStyle w:val="Heading2"/>
       </w:pPr>
-      <w:bookmarkStart w:id="22" w:name="_Toc401927393"/>
+      <w:bookmarkStart w:id="23" w:name="_Toc401931166"/>
       <w:r>
         <w:t>Tiêu chí kiểm thử thành công/ thất bại</w:t>
       </w:r>
-      <w:bookmarkEnd w:id="22"/>
+      <w:bookmarkEnd w:id="23"/>
     </w:p>
     <w:p>
       <w:pPr>
@@ -3881,8 +4032,6 @@
       <w:r>
         <w:t xml:space="preserve">Tính tỷ lệ phần trăm cho các trường hợp kiểm thử </w:t>
       </w:r>
-      <w:bookmarkStart w:id="23" w:name="_GoBack"/>
-      <w:bookmarkEnd w:id="23"/>
     </w:p>
     <w:p>
       <w:pPr>
@@ -3933,6 +4082,7 @@
         <w:spacing w:after="15" w:line="237" w:lineRule="auto"/>
       </w:pPr>
       <w:r>
+        <w:lastRenderedPageBreak/>
         <w:t>Một số quy định của kế hoạch hoàn thành mà không có lỗi và một tỷ lệ nhỏ với khuyết tật.</w:t>
       </w:r>
     </w:p>
@@ -3947,7 +4097,6 @@
         <w:ind w:left="1080"/>
       </w:pPr>
       <w:r>
-        <w:lastRenderedPageBreak/>
         <w:t>Tiêu chí để kiểm thử thất bại là khi kết quả thực tế bị sai lệch hay không giống với kết quả mong muốn.</w:t>
       </w:r>
     </w:p>
@@ -3955,7 +4104,7 @@
       <w:pPr>
         <w:pStyle w:val="Heading2"/>
       </w:pPr>
-      <w:bookmarkStart w:id="24" w:name="_Toc401927394"/>
+      <w:bookmarkStart w:id="24" w:name="_Toc401931167"/>
       <w:r>
         <w:t>Tiêu chí đình chỉ và yêu cầu bắt đầu lại</w:t>
       </w:r>
@@ -4004,7 +4153,7 @@
       <w:pPr>
         <w:pStyle w:val="Heading2"/>
       </w:pPr>
-      <w:bookmarkStart w:id="25" w:name="_Toc401927395"/>
+      <w:bookmarkStart w:id="25" w:name="_Toc401931168"/>
       <w:r>
         <w:t>Sản phẩm bàn giao của kiểm thử</w:t>
       </w:r>
@@ -4128,7 +4277,7 @@
       <w:pPr>
         <w:pStyle w:val="Heading1"/>
       </w:pPr>
-      <w:bookmarkStart w:id="26" w:name="_Toc401927396"/>
+      <w:bookmarkStart w:id="26" w:name="_Toc401931169"/>
       <w:r>
         <w:t>Quản lý kiểm thử</w:t>
       </w:r>
@@ -4139,7 +4288,7 @@
         <w:pStyle w:val="Heading2"/>
       </w:pPr>
       <w:bookmarkStart w:id="27" w:name="h.z337ya" w:colFirst="0" w:colLast="0"/>
-      <w:bookmarkStart w:id="28" w:name="_Toc401927397"/>
+      <w:bookmarkStart w:id="28" w:name="_Toc401931170"/>
       <w:bookmarkEnd w:id="27"/>
       <w:r>
         <w:t>Các hoạt động/ công việc được lập kế hoạch; sự tiến hành kiểm thử</w:t>
@@ -4673,7 +4822,7 @@
       <w:pPr>
         <w:pStyle w:val="Heading2"/>
       </w:pPr>
-      <w:bookmarkStart w:id="29" w:name="_Toc401927398"/>
+      <w:bookmarkStart w:id="29" w:name="_Toc401931171"/>
       <w:r>
         <w:t>Môi trường</w:t>
       </w:r>
@@ -4705,6 +4854,7 @@
         <w:spacing w:after="15" w:line="237" w:lineRule="auto"/>
       </w:pPr>
       <w:r>
+        <w:lastRenderedPageBreak/>
         <w:t>Bộ xử lý: intel core i3, 1.8GHz.</w:t>
       </w:r>
     </w:p>
@@ -4731,7 +4881,6 @@
         <w:spacing w:after="15" w:line="237" w:lineRule="auto"/>
       </w:pPr>
       <w:r>
-        <w:lastRenderedPageBreak/>
         <w:t>Dung lượng RAM: 2Ghz.</w:t>
       </w:r>
     </w:p>
@@ -4827,9 +4976,6 @@
           <w:numId w:val="34"/>
         </w:numPr>
         <w:spacing w:after="15" w:line="237" w:lineRule="auto"/>
-        <w:rPr>
-          <w:sz w:val="22"/>
-        </w:rPr>
       </w:pPr>
       <w:r>
         <w:t>Xampp</w:t>
@@ -4858,7 +5004,7 @@
       <w:pPr>
         <w:pStyle w:val="Heading2"/>
       </w:pPr>
-      <w:bookmarkStart w:id="30" w:name="_Toc401927399"/>
+      <w:bookmarkStart w:id="30" w:name="_Toc401931172"/>
       <w:r>
         <w:t>Trách nhiệm và quyền hạn</w:t>
       </w:r>
@@ -5432,7 +5578,7 @@
       </w:pPr>
       <w:bookmarkStart w:id="31" w:name="h.4i7ojhp" w:colFirst="0" w:colLast="0"/>
       <w:bookmarkStart w:id="32" w:name="h.2xcytpi" w:colFirst="0" w:colLast="0"/>
-      <w:bookmarkStart w:id="33" w:name="_Toc401927400"/>
+      <w:bookmarkStart w:id="33" w:name="_Toc401931173"/>
       <w:bookmarkEnd w:id="31"/>
       <w:bookmarkEnd w:id="32"/>
       <w:r>
@@ -5854,7 +6000,7 @@
       <w:pPr>
         <w:pStyle w:val="Heading2"/>
       </w:pPr>
-      <w:bookmarkStart w:id="34" w:name="_Toc401927401"/>
+      <w:bookmarkStart w:id="34" w:name="_Toc401931174"/>
       <w:r>
         <w:lastRenderedPageBreak/>
         <w:t>Tài nguyên và sự cấp phát của chúng</w:t>
@@ -5883,7 +6029,7 @@
       <w:pPr>
         <w:pStyle w:val="Heading2"/>
       </w:pPr>
-      <w:bookmarkStart w:id="35" w:name="_Toc401927402"/>
+      <w:bookmarkStart w:id="35" w:name="_Toc401931175"/>
       <w:r>
         <w:t>Huấn luyện</w:t>
       </w:r>
@@ -5947,9 +6093,12 @@
       <w:pPr>
         <w:pStyle w:val="Heading2"/>
       </w:pPr>
-      <w:bookmarkStart w:id="36" w:name="_Toc401927403"/>
-      <w:r>
-        <w:t>Kế hoạch và dự đoán chi phí</w:t>
+      <w:bookmarkStart w:id="36" w:name="_Toc401931176"/>
+      <w:r>
+        <w:t>Kế hoạch, dự đoán và</w:t>
+      </w:r>
+      <w:r>
+        <w:t xml:space="preserve"> chi phí</w:t>
       </w:r>
       <w:bookmarkEnd w:id="36"/>
     </w:p>
@@ -6109,6 +6258,9 @@
               <w:t>n 11</w:t>
             </w:r>
             <w:r>
+              <w:t>-12</w:t>
+            </w:r>
+            <w:r>
               <w:t>)</w:t>
             </w:r>
           </w:p>
@@ -6231,7 +6383,7 @@
       <w:pPr>
         <w:pStyle w:val="Heading2"/>
       </w:pPr>
-      <w:bookmarkStart w:id="37" w:name="_Toc401927404"/>
+      <w:bookmarkStart w:id="37" w:name="_Toc401931177"/>
       <w:r>
         <w:t>Các rủi ro</w:t>
       </w:r>
@@ -13666,7 +13818,7 @@
 </file>
 
 <file path=customXml/itemProps1.xml><?xml version="1.0" encoding="utf-8"?>
-<ds:datastoreItem xmlns:ds="http://schemas.openxmlformats.org/officeDocument/2006/customXml" ds:itemID="{CEC37898-9269-42BA-91E4-CFFC6E0D794F}">
+<ds:datastoreItem xmlns:ds="http://schemas.openxmlformats.org/officeDocument/2006/customXml" ds:itemID="{96395569-46B7-446C-89B8-A7E44F8A968E}">
   <ds:schemaRefs>
     <ds:schemaRef ds:uri="http://schemas.openxmlformats.org/officeDocument/2006/bibliography"/>
   </ds:schemaRefs>

</xml_diff>

<commit_message>
Cập nhật kế hoạch kiểm thử
Chỉnh lại thời gian testting
</commit_message>
<xml_diff>
--- a/docs/design/NL04_KeHoachKiemThu.docx
+++ b/docs/design/NL04_KeHoachKiemThu.docx
@@ -3779,8 +3779,6 @@
       <w:r>
         <w:t>.</w:t>
       </w:r>
-      <w:bookmarkStart w:id="20" w:name="_GoBack"/>
-      <w:bookmarkEnd w:id="20"/>
     </w:p>
     <w:p>
       <w:pPr>
@@ -3846,11 +3844,11 @@
       <w:pPr>
         <w:pStyle w:val="Heading2"/>
       </w:pPr>
-      <w:bookmarkStart w:id="21" w:name="_Toc401994755"/>
+      <w:bookmarkStart w:id="20" w:name="_Toc401994755"/>
       <w:r>
         <w:t>Các tính năng sẽ không được kiểm thử</w:t>
       </w:r>
-      <w:bookmarkEnd w:id="21"/>
+      <w:bookmarkEnd w:id="20"/>
     </w:p>
     <w:p>
       <w:pPr>
@@ -3930,12 +3928,12 @@
       <w:pPr>
         <w:pStyle w:val="Heading2"/>
       </w:pPr>
-      <w:bookmarkStart w:id="22" w:name="_Toc401994756"/>
+      <w:bookmarkStart w:id="21" w:name="_Toc401994756"/>
       <w:r>
         <w:lastRenderedPageBreak/>
         <w:t>Cách tiếp cận</w:t>
       </w:r>
-      <w:bookmarkEnd w:id="22"/>
+      <w:bookmarkEnd w:id="21"/>
     </w:p>
     <w:p>
       <w:pPr>
@@ -4428,12 +4426,12 @@
       <w:pPr>
         <w:pStyle w:val="Heading2"/>
       </w:pPr>
-      <w:bookmarkStart w:id="23" w:name="_Toc401994757"/>
+      <w:bookmarkStart w:id="22" w:name="_Toc401994757"/>
       <w:r>
         <w:lastRenderedPageBreak/>
         <w:t>Tiêu chí kiểm thử thành công/ thất bại</w:t>
       </w:r>
-      <w:bookmarkEnd w:id="23"/>
+      <w:bookmarkEnd w:id="22"/>
     </w:p>
     <w:p>
       <w:pPr>
@@ -4499,11 +4497,11 @@
       <w:pPr>
         <w:pStyle w:val="Heading2"/>
       </w:pPr>
-      <w:bookmarkStart w:id="24" w:name="_Toc401994758"/>
+      <w:bookmarkStart w:id="23" w:name="_Toc401994758"/>
       <w:r>
         <w:t>Tiêu chí đình chỉ và yêu cầu bắt đầu lại</w:t>
       </w:r>
-      <w:bookmarkEnd w:id="24"/>
+      <w:bookmarkEnd w:id="23"/>
     </w:p>
     <w:p>
       <w:pPr>
@@ -4548,11 +4546,11 @@
       <w:pPr>
         <w:pStyle w:val="Heading2"/>
       </w:pPr>
-      <w:bookmarkStart w:id="25" w:name="_Toc401994759"/>
+      <w:bookmarkStart w:id="24" w:name="_Toc401994759"/>
       <w:r>
         <w:t>Sản phẩm bàn giao của kiểm thử</w:t>
       </w:r>
-      <w:bookmarkEnd w:id="25"/>
+      <w:bookmarkEnd w:id="24"/>
     </w:p>
     <w:p>
       <w:pPr>
@@ -4616,23 +4614,23 @@
       <w:pPr>
         <w:pStyle w:val="Heading1"/>
       </w:pPr>
-      <w:bookmarkStart w:id="26" w:name="_Toc401994760"/>
+      <w:bookmarkStart w:id="25" w:name="_Toc401994760"/>
       <w:r>
         <w:t>Quản lý kiểm thử</w:t>
       </w:r>
-      <w:bookmarkEnd w:id="26"/>
+      <w:bookmarkEnd w:id="25"/>
     </w:p>
     <w:p>
       <w:pPr>
         <w:pStyle w:val="Heading2"/>
       </w:pPr>
-      <w:bookmarkStart w:id="27" w:name="h.z337ya" w:colFirst="0" w:colLast="0"/>
-      <w:bookmarkStart w:id="28" w:name="_Toc401994761"/>
+      <w:bookmarkStart w:id="26" w:name="h.z337ya" w:colFirst="0" w:colLast="0"/>
+      <w:bookmarkStart w:id="27" w:name="_Toc401994761"/>
+      <w:bookmarkEnd w:id="26"/>
+      <w:r>
+        <w:t>Các hoạt động/ công việc được lập kế hoạch; sự tiến hành kiểm thử</w:t>
+      </w:r>
       <w:bookmarkEnd w:id="27"/>
-      <w:r>
-        <w:t>Các hoạt động/ công việc được lập kế hoạch; sự tiến hành kiểm thử</w:t>
-      </w:r>
-      <w:bookmarkEnd w:id="28"/>
     </w:p>
     <w:tbl>
       <w:tblPr>
@@ -5065,12 +5063,12 @@
       <w:pPr>
         <w:pStyle w:val="Heading2"/>
       </w:pPr>
-      <w:bookmarkStart w:id="29" w:name="_Toc401994762"/>
+      <w:bookmarkStart w:id="28" w:name="_Toc401994762"/>
       <w:r>
         <w:lastRenderedPageBreak/>
         <w:t>Môi trường</w:t>
       </w:r>
-      <w:bookmarkEnd w:id="29"/>
+      <w:bookmarkEnd w:id="28"/>
     </w:p>
     <w:p>
       <w:pPr>
@@ -5246,11 +5244,11 @@
       <w:pPr>
         <w:pStyle w:val="Heading2"/>
       </w:pPr>
-      <w:bookmarkStart w:id="30" w:name="_Toc401994763"/>
+      <w:bookmarkStart w:id="29" w:name="_Toc401994763"/>
       <w:r>
         <w:t>Trách nhiệm và quyền hạn</w:t>
       </w:r>
-      <w:bookmarkEnd w:id="30"/>
+      <w:bookmarkEnd w:id="29"/>
       <w:r>
         <w:t xml:space="preserve"> </w:t>
       </w:r>
@@ -5826,15 +5824,15 @@
       <w:pPr>
         <w:pStyle w:val="Heading2"/>
       </w:pPr>
-      <w:bookmarkStart w:id="31" w:name="h.4i7ojhp" w:colFirst="0" w:colLast="0"/>
-      <w:bookmarkStart w:id="32" w:name="h.2xcytpi" w:colFirst="0" w:colLast="0"/>
-      <w:bookmarkStart w:id="33" w:name="_Toc401994764"/>
+      <w:bookmarkStart w:id="30" w:name="h.4i7ojhp" w:colFirst="0" w:colLast="0"/>
+      <w:bookmarkStart w:id="31" w:name="h.2xcytpi" w:colFirst="0" w:colLast="0"/>
+      <w:bookmarkStart w:id="32" w:name="_Toc401994764"/>
+      <w:bookmarkEnd w:id="30"/>
       <w:bookmarkEnd w:id="31"/>
+      <w:r>
+        <w:t>Giao tiếp giữa các nhóm liên quan</w:t>
+      </w:r>
       <w:bookmarkEnd w:id="32"/>
-      <w:r>
-        <w:t>Giao tiếp giữa các nhóm liên quan</w:t>
-      </w:r>
-      <w:bookmarkEnd w:id="33"/>
     </w:p>
     <w:p>
       <w:pPr>
@@ -6250,12 +6248,12 @@
       <w:pPr>
         <w:pStyle w:val="Heading2"/>
       </w:pPr>
-      <w:bookmarkStart w:id="34" w:name="_Toc401994765"/>
+      <w:bookmarkStart w:id="33" w:name="_Toc401994765"/>
       <w:r>
         <w:lastRenderedPageBreak/>
         <w:t>Tài nguyên và sự cấp phát của chúng</w:t>
       </w:r>
-      <w:bookmarkEnd w:id="34"/>
+      <w:bookmarkEnd w:id="33"/>
     </w:p>
     <w:p>
       <w:pPr>
@@ -6303,11 +6301,11 @@
       <w:pPr>
         <w:pStyle w:val="Heading2"/>
       </w:pPr>
-      <w:bookmarkStart w:id="35" w:name="_Toc401994766"/>
+      <w:bookmarkStart w:id="34" w:name="_Toc401994766"/>
       <w:r>
         <w:t>Huấn luyện</w:t>
       </w:r>
-      <w:bookmarkEnd w:id="35"/>
+      <w:bookmarkEnd w:id="34"/>
     </w:p>
     <w:p>
       <w:pPr>
@@ -6391,14 +6389,14 @@
       <w:pPr>
         <w:pStyle w:val="Heading2"/>
       </w:pPr>
-      <w:bookmarkStart w:id="36" w:name="_Toc401994767"/>
+      <w:bookmarkStart w:id="35" w:name="_Toc401994767"/>
       <w:r>
         <w:t>Kế hoạch, dự đoán và</w:t>
       </w:r>
       <w:r>
         <w:t xml:space="preserve"> chi phí</w:t>
       </w:r>
-      <w:bookmarkEnd w:id="36"/>
+      <w:bookmarkEnd w:id="35"/>
     </w:p>
     <w:tbl>
       <w:tblPr>
@@ -6627,7 +6625,7 @@
               <w:t xml:space="preserve"> – 1</w:t>
             </w:r>
             <w:r>
-              <w:t>4</w:t>
+              <w:t>3</w:t>
             </w:r>
             <w:r>
               <w:t>)</w:t>
@@ -6689,14 +6687,16 @@
               <w:t>Thời gian hoàn thành trong 2 tuần (tuần 1</w:t>
             </w:r>
             <w:r>
-              <w:t>5</w:t>
+              <w:t>4</w:t>
             </w:r>
             <w:r>
               <w:t xml:space="preserve"> – 1</w:t>
             </w:r>
             <w:r>
-              <w:t>7</w:t>
-            </w:r>
+              <w:t>6</w:t>
+            </w:r>
+            <w:bookmarkStart w:id="36" w:name="_GoBack"/>
+            <w:bookmarkEnd w:id="36"/>
             <w:r>
               <w:t>)</w:t>
             </w:r>
@@ -14151,7 +14151,7 @@
 </file>
 
 <file path=customXml/itemProps1.xml><?xml version="1.0" encoding="utf-8"?>
-<ds:datastoreItem xmlns:ds="http://schemas.openxmlformats.org/officeDocument/2006/customXml" ds:itemID="{CA4EE7D1-0E23-4257-9F3D-0D701B49EC0E}">
+<ds:datastoreItem xmlns:ds="http://schemas.openxmlformats.org/officeDocument/2006/customXml" ds:itemID="{72FB9A34-255C-42E8-BCE7-5C230925C7C1}">
   <ds:schemaRefs>
     <ds:schemaRef ds:uri="http://schemas.openxmlformats.org/officeDocument/2006/bibliography"/>
   </ds:schemaRefs>

</xml_diff>